<commit_message>
Modification du nom de sortie
</commit_message>
<xml_diff>
--- a/CDC-rapport-jdt/Rapport/p_appro-Rapport-Sylvain-Philipona.docx
+++ b/CDC-rapport-jdt/Rapport/p_appro-Rapport-Sylvain-Philipona.docx
@@ -5925,8 +5925,12 @@
       </w:pPr>
     </w:p>
     <w:sectPr>
-      <w:headerReference w:type="default" r:id="rId10"/>
-      <w:footerReference w:type="default" r:id="rId11"/>
+      <w:headerReference w:type="even" r:id="rId10"/>
+      <w:headerReference w:type="default" r:id="rId11"/>
+      <w:footerReference w:type="even" r:id="rId12"/>
+      <w:footerReference w:type="default" r:id="rId13"/>
+      <w:headerReference w:type="first" r:id="rId14"/>
+      <w:footerReference w:type="first" r:id="rId15"/>
       <w:pgSz w:w="11906" w:h="16838" w:code="9"/>
       <w:pgMar w:top="1418" w:right="1418" w:bottom="1418" w:left="1418" w:header="720" w:footer="720" w:gutter="0"/>
       <w:cols w:space="720"/>
@@ -5960,116 +5964,336 @@
   <w:p>
     <w:pPr>
       <w:pStyle w:val="Pieddepage"/>
-      <w:pBdr>
-        <w:top w:val="single" w:sz="4" w:space="1" w:color="auto"/>
-      </w:pBdr>
-      <w:rPr>
-        <w:sz w:val="16"/>
-        <w:szCs w:val="16"/>
-      </w:rPr>
     </w:pPr>
-    <w:proofErr w:type="gramStart"/>
-    <w:r>
-      <w:rPr>
-        <w:sz w:val="16"/>
-        <w:szCs w:val="16"/>
-      </w:rPr>
-      <w:t>i</w:t>
-    </w:r>
-    <w:proofErr w:type="gramEnd"/>
-    <w:r>
-      <w:rPr>
-        <w:sz w:val="16"/>
-        <w:szCs w:val="16"/>
-      </w:rPr>
-      <w:t>-CQ VD Octobre 2010</w:t>
-    </w:r>
-    <w:r>
-      <w:rPr>
-        <w:sz w:val="16"/>
-        <w:szCs w:val="16"/>
-      </w:rPr>
-      <w:tab/>
-    </w:r>
-    <w:r>
-      <w:rPr>
-        <w:rStyle w:val="Numrodepage"/>
-        <w:sz w:val="16"/>
-        <w:szCs w:val="16"/>
-      </w:rPr>
-      <w:fldChar w:fldCharType="begin"/>
-    </w:r>
-    <w:r>
-      <w:rPr>
-        <w:rStyle w:val="Numrodepage"/>
-        <w:sz w:val="16"/>
-        <w:szCs w:val="16"/>
-      </w:rPr>
-      <w:instrText xml:space="preserve"> PAGE </w:instrText>
-    </w:r>
-    <w:r>
-      <w:rPr>
-        <w:rStyle w:val="Numrodepage"/>
-        <w:sz w:val="16"/>
-        <w:szCs w:val="16"/>
-      </w:rPr>
-      <w:fldChar w:fldCharType="separate"/>
-    </w:r>
-    <w:r>
-      <w:rPr>
-        <w:rStyle w:val="Numrodepage"/>
-        <w:noProof/>
-        <w:sz w:val="16"/>
-        <w:szCs w:val="16"/>
-      </w:rPr>
-      <w:t>7</w:t>
-    </w:r>
-    <w:r>
-      <w:rPr>
-        <w:rStyle w:val="Numrodepage"/>
-        <w:sz w:val="16"/>
-        <w:szCs w:val="16"/>
-      </w:rPr>
-      <w:fldChar w:fldCharType="end"/>
-    </w:r>
-    <w:r>
-      <w:rPr>
-        <w:sz w:val="16"/>
-        <w:szCs w:val="16"/>
-      </w:rPr>
-      <w:tab/>
-    </w:r>
-    <w:r>
-      <w:rPr>
-        <w:sz w:val="16"/>
-        <w:szCs w:val="16"/>
-      </w:rPr>
-      <w:t xml:space="preserve">Dernière </w:t>
-    </w:r>
-    <w:proofErr w:type="spellStart"/>
-    <w:r>
-      <w:rPr>
-        <w:sz w:val="16"/>
-        <w:szCs w:val="16"/>
-      </w:rPr>
-      <w:t>modif</w:t>
-    </w:r>
-    <w:proofErr w:type="spellEnd"/>
-    <w:r>
-      <w:rPr>
-        <w:sz w:val="16"/>
-        <w:szCs w:val="16"/>
-      </w:rPr>
-      <w:t> : 02.12.2010</w:t>
-    </w:r>
-    <w:r>
-      <w:rPr>
-        <w:rStyle w:val="Numrodepage"/>
-        <w:sz w:val="16"/>
-        <w:szCs w:val="16"/>
-      </w:rPr>
-      <w:tab/>
-    </w:r>
+  </w:p>
+</w:ftr>
+</file>
+
+<file path=word/footer2.xml><?xml version="1.0" encoding="utf-8"?>
+<w:ftr xmlns:wpc="http://schemas.microsoft.com/office/word/2010/wordprocessingCanvas" xmlns:cx="http://schemas.microsoft.com/office/drawing/2014/chartex" xmlns:cx1="http://schemas.microsoft.com/office/drawing/2015/9/8/chartex" xmlns:cx2="http://schemas.microsoft.com/office/drawing/2015/10/21/chartex" xmlns:cx3="http://schemas.microsoft.com/office/drawing/2016/5/9/chartex" xmlns:cx4="http://schemas.microsoft.com/office/drawing/2016/5/10/chartex" xmlns:cx5="http://schemas.microsoft.com/office/drawing/2016/5/11/chartex" xmlns:cx6="http://schemas.microsoft.com/office/drawing/2016/5/12/chartex" xmlns:cx7="http://schemas.microsoft.com/office/drawing/2016/5/13/chartex" xmlns:cx8="http://schemas.microsoft.com/office/drawing/2016/5/14/chartex" xmlns:mc="http://schemas.openxmlformats.org/markup-compatibility/2006" xmlns:aink="http://schemas.microsoft.com/office/drawing/2016/ink" xmlns:am3d="http://schemas.microsoft.com/office/drawing/2017/model3d" xmlns:o="urn:schemas-microsoft-com:office:office" xmlns:r="http://schemas.openxmlformats.org/officeDocument/2006/relationships" xmlns:m="http://schemas.openxmlformats.org/officeDocument/2006/math" xmlns:v="urn:schemas-microsoft-com:vml" xmlns:wp14="http://schemas.microsoft.com/office/word/2010/wordprocessingDrawing" xmlns:wp="http://schemas.openxmlformats.org/drawingml/2006/wordprocessingDrawing" xmlns:w10="urn:schemas-microsoft-com:office:word" xmlns:w="http://schemas.openxmlformats.org/wordprocessingml/2006/main" xmlns:w14="http://schemas.microsoft.com/office/word/2010/wordml" xmlns:w15="http://schemas.microsoft.com/office/word/2012/wordml" xmlns:w16cex="http://schemas.microsoft.com/office/word/2018/wordml/cex" xmlns:w16cid="http://schemas.microsoft.com/office/word/2016/wordml/cid" xmlns:w16="http://schemas.microsoft.com/office/word/2018/wordml" xmlns:w16se="http://schemas.microsoft.com/office/word/2015/wordml/symex" xmlns:wpg="http://schemas.microsoft.com/office/word/2010/wordprocessingGroup" xmlns:wpi="http://schemas.microsoft.com/office/word/2010/wordprocessingInk" xmlns:wne="http://schemas.microsoft.com/office/word/2006/wordml" xmlns:wps="http://schemas.microsoft.com/office/word/2010/wordprocessingShape" mc:Ignorable="w14 w15 w16se w16cid w16 w16cex wp14">
+  <w:tbl>
+    <w:tblPr>
+      <w:tblW w:w="5000" w:type="pct"/>
+      <w:jc w:val="center"/>
+      <w:tblBorders>
+        <w:top w:val="single" w:sz="4" w:space="0" w:color="auto"/>
+      </w:tblBorders>
+      <w:tblLook w:val="01E0" w:firstRow="1" w:lastRow="1" w:firstColumn="1" w:lastColumn="1" w:noHBand="0" w:noVBand="0"/>
+    </w:tblPr>
+    <w:tblGrid>
+      <w:gridCol w:w="4014"/>
+      <w:gridCol w:w="1428"/>
+      <w:gridCol w:w="3628"/>
+    </w:tblGrid>
+    <w:tr>
+      <w:trPr>
+        <w:jc w:val="center"/>
+      </w:trPr>
+      <w:tc>
+        <w:tcPr>
+          <w:tcW w:w="2213" w:type="pct"/>
+          <w:vAlign w:val="center"/>
+        </w:tcPr>
+        <w:p>
+          <w:pPr>
+            <w:pStyle w:val="-Pieddepage"/>
+          </w:pPr>
+          <w:r>
+            <w:t>Auteur </w:t>
+          </w:r>
+          <w:r>
+            <w:t>Sylvain Philipona</w:t>
+          </w:r>
+        </w:p>
+      </w:tc>
+      <w:tc>
+        <w:tcPr>
+          <w:tcW w:w="787" w:type="pct"/>
+          <w:vAlign w:val="center"/>
+        </w:tcPr>
+        <w:p>
+          <w:pPr>
+            <w:pStyle w:val="-Pieddepage"/>
+            <w:jc w:val="center"/>
+          </w:pPr>
+        </w:p>
+      </w:tc>
+      <w:tc>
+        <w:tcPr>
+          <w:tcW w:w="2000" w:type="pct"/>
+          <w:vAlign w:val="center"/>
+        </w:tcPr>
+        <w:p>
+          <w:pPr>
+            <w:pStyle w:val="-Pieddepage"/>
+            <w:jc w:val="right"/>
+          </w:pPr>
+          <w:r>
+            <w:t>Créé le</w:t>
+          </w:r>
+          <w:r>
+            <w:t xml:space="preserve"> </w:t>
+          </w:r>
+          <w:r>
+            <w:fldChar w:fldCharType="begin"/>
+          </w:r>
+          <w:r>
+            <w:instrText xml:space="preserve"> CREATEDATE  \@ "dddd, d MMMM yyyy"  \* MERGEFORMAT </w:instrText>
+          </w:r>
+          <w:r>
+            <w:fldChar w:fldCharType="separate"/>
+          </w:r>
+          <w:r>
+            <w:rPr>
+              <w:noProof/>
+            </w:rPr>
+            <w:t>vendredi, 3 mars 2023</w:t>
+          </w:r>
+          <w:r>
+            <w:fldChar w:fldCharType="end"/>
+          </w:r>
+        </w:p>
+      </w:tc>
+    </w:tr>
+    <w:tr>
+      <w:trPr>
+        <w:jc w:val="center"/>
+      </w:trPr>
+      <w:tc>
+        <w:tcPr>
+          <w:tcW w:w="2213" w:type="pct"/>
+          <w:vAlign w:val="center"/>
+        </w:tcPr>
+        <w:p>
+          <w:pPr>
+            <w:pStyle w:val="-Pieddepage"/>
+          </w:pPr>
+          <w:r>
+            <w:t xml:space="preserve">Modifié par : </w:t>
+          </w:r>
+          <w:r>
+            <w:fldChar w:fldCharType="begin"/>
+          </w:r>
+          <w:r>
+            <w:instrText xml:space="preserve"> LASTSAVEDBY   \* MERGEFORMAT </w:instrText>
+          </w:r>
+          <w:r>
+            <w:fldChar w:fldCharType="separate"/>
+          </w:r>
+          <w:r>
+            <w:rPr>
+              <w:noProof/>
+            </w:rPr>
+            <w:t>Sylvain Philipona</w:t>
+          </w:r>
+          <w:r>
+            <w:rPr>
+              <w:noProof/>
+            </w:rPr>
+            <w:fldChar w:fldCharType="end"/>
+          </w:r>
+        </w:p>
+      </w:tc>
+      <w:tc>
+        <w:tcPr>
+          <w:tcW w:w="787" w:type="pct"/>
+          <w:vAlign w:val="center"/>
+        </w:tcPr>
+        <w:p>
+          <w:pPr>
+            <w:pStyle w:val="-Pieddepage"/>
+            <w:jc w:val="center"/>
+          </w:pPr>
+          <w:r>
+            <w:t xml:space="preserve">Page </w:t>
+          </w:r>
+          <w:r>
+            <w:rPr>
+              <w:rStyle w:val="Numrodepage"/>
+            </w:rPr>
+            <w:fldChar w:fldCharType="begin"/>
+          </w:r>
+          <w:r>
+            <w:rPr>
+              <w:rStyle w:val="Numrodepage"/>
+            </w:rPr>
+            <w:instrText xml:space="preserve"> PAGE </w:instrText>
+          </w:r>
+          <w:r>
+            <w:rPr>
+              <w:rStyle w:val="Numrodepage"/>
+            </w:rPr>
+            <w:fldChar w:fldCharType="separate"/>
+          </w:r>
+          <w:r>
+            <w:rPr>
+              <w:rStyle w:val="Numrodepage"/>
+            </w:rPr>
+            <w:t>2</w:t>
+          </w:r>
+          <w:r>
+            <w:rPr>
+              <w:rStyle w:val="Numrodepage"/>
+            </w:rPr>
+            <w:fldChar w:fldCharType="end"/>
+          </w:r>
+          <w:r>
+            <w:rPr>
+              <w:rStyle w:val="Numrodepage"/>
+            </w:rPr>
+            <w:t xml:space="preserve"> sur </w:t>
+          </w:r>
+          <w:r>
+            <w:rPr>
+              <w:rStyle w:val="Numrodepage"/>
+            </w:rPr>
+            <w:fldChar w:fldCharType="begin"/>
+          </w:r>
+          <w:r>
+            <w:rPr>
+              <w:rStyle w:val="Numrodepage"/>
+            </w:rPr>
+            <w:instrText xml:space="preserve"> NUMPAGES </w:instrText>
+          </w:r>
+          <w:r>
+            <w:rPr>
+              <w:rStyle w:val="Numrodepage"/>
+            </w:rPr>
+            <w:fldChar w:fldCharType="separate"/>
+          </w:r>
+          <w:r>
+            <w:rPr>
+              <w:rStyle w:val="Numrodepage"/>
+            </w:rPr>
+            <w:t>38</w:t>
+          </w:r>
+          <w:r>
+            <w:rPr>
+              <w:rStyle w:val="Numrodepage"/>
+            </w:rPr>
+            <w:fldChar w:fldCharType="end"/>
+          </w:r>
+        </w:p>
+      </w:tc>
+      <w:tc>
+        <w:tcPr>
+          <w:tcW w:w="2000" w:type="pct"/>
+          <w:vAlign w:val="center"/>
+        </w:tcPr>
+        <w:p>
+          <w:pPr>
+            <w:pStyle w:val="-Pieddepage"/>
+            <w:jc w:val="right"/>
+          </w:pPr>
+          <w:r>
+            <w:t>Imprimé</w:t>
+          </w:r>
+          <w:r>
+            <w:t> </w:t>
+          </w:r>
+          <w:r>
+            <w:t>le</w:t>
+          </w:r>
+          <w:r>
+            <w:t xml:space="preserve"> </w:t>
+          </w:r>
+          <w:r>
+            <w:fldChar w:fldCharType="begin"/>
+          </w:r>
+          <w:r>
+            <w:instrText xml:space="preserve"> PRINTDATE  \@ "d MMMM yyyy HH:MM"  \* MERGEFORMAT </w:instrText>
+          </w:r>
+          <w:r>
+            <w:fldChar w:fldCharType="separate"/>
+          </w:r>
+          <w:r>
+            <w:rPr>
+              <w:noProof/>
+            </w:rPr>
+            <w:t>0 XXX 0000 00:00</w:t>
+          </w:r>
+          <w:r>
+            <w:rPr>
+              <w:noProof/>
+            </w:rPr>
+            <w:fldChar w:fldCharType="end"/>
+          </w:r>
+        </w:p>
+      </w:tc>
+    </w:tr>
+    <w:tr>
+      <w:trPr>
+        <w:jc w:val="center"/>
+      </w:trPr>
+      <w:tc>
+        <w:tcPr>
+          <w:tcW w:w="2213" w:type="pct"/>
+          <w:vAlign w:val="center"/>
+        </w:tcPr>
+        <w:p>
+          <w:pPr>
+            <w:pStyle w:val="-Pieddepage"/>
+          </w:pPr>
+          <w:r>
+            <w:t xml:space="preserve">Version 1 du </w:t>
+          </w:r>
+          <w:r>
+            <w:fldChar w:fldCharType="begin"/>
+          </w:r>
+          <w:r>
+            <w:instrText xml:space="preserve"> SAVEDATE  \@ "d MMMM yyyy hh:mm"  \* MERGEFORMAT </w:instrText>
+          </w:r>
+          <w:r>
+            <w:fldChar w:fldCharType="separate"/>
+          </w:r>
+          <w:r>
+            <w:rPr>
+              <w:noProof/>
+            </w:rPr>
+            <w:t>3 mars 2023 01:50</w:t>
+          </w:r>
+          <w:r>
+            <w:fldChar w:fldCharType="end"/>
+          </w:r>
+        </w:p>
+      </w:tc>
+      <w:tc>
+        <w:tcPr>
+          <w:tcW w:w="2787" w:type="pct"/>
+          <w:gridSpan w:val="2"/>
+          <w:vAlign w:val="center"/>
+        </w:tcPr>
+        <w:p>
+          <w:pPr>
+            <w:pStyle w:val="-Pieddepage"/>
+            <w:jc w:val="right"/>
+          </w:pPr>
+          <w:fldSimple w:instr=" FILENAME  \* FirstCap  \* MERGEFORMAT ">
+            <w:r>
+              <w:rPr>
+                <w:noProof/>
+              </w:rPr>
+              <w:t>P_appro-Rapport-Sylvain-Philipona.docx</w:t>
+            </w:r>
+          </w:fldSimple>
+        </w:p>
+      </w:tc>
+    </w:tr>
+  </w:tbl>
+  <w:p>
+    <w:pPr>
+      <w:pStyle w:val="Pieddepage"/>
+    </w:pPr>
+  </w:p>
+</w:ftr>
+</file>
+
+<file path=word/footer3.xml><?xml version="1.0" encoding="utf-8"?>
+<w:ftr xmlns:wpc="http://schemas.microsoft.com/office/word/2010/wordprocessingCanvas" xmlns:cx="http://schemas.microsoft.com/office/drawing/2014/chartex" xmlns:cx1="http://schemas.microsoft.com/office/drawing/2015/9/8/chartex" xmlns:cx2="http://schemas.microsoft.com/office/drawing/2015/10/21/chartex" xmlns:cx3="http://schemas.microsoft.com/office/drawing/2016/5/9/chartex" xmlns:cx4="http://schemas.microsoft.com/office/drawing/2016/5/10/chartex" xmlns:cx5="http://schemas.microsoft.com/office/drawing/2016/5/11/chartex" xmlns:cx6="http://schemas.microsoft.com/office/drawing/2016/5/12/chartex" xmlns:cx7="http://schemas.microsoft.com/office/drawing/2016/5/13/chartex" xmlns:cx8="http://schemas.microsoft.com/office/drawing/2016/5/14/chartex" xmlns:mc="http://schemas.openxmlformats.org/markup-compatibility/2006" xmlns:aink="http://schemas.microsoft.com/office/drawing/2016/ink" xmlns:am3d="http://schemas.microsoft.com/office/drawing/2017/model3d" xmlns:o="urn:schemas-microsoft-com:office:office" xmlns:r="http://schemas.openxmlformats.org/officeDocument/2006/relationships" xmlns:m="http://schemas.openxmlformats.org/officeDocument/2006/math" xmlns:v="urn:schemas-microsoft-com:vml" xmlns:wp14="http://schemas.microsoft.com/office/word/2010/wordprocessingDrawing" xmlns:wp="http://schemas.openxmlformats.org/drawingml/2006/wordprocessingDrawing" xmlns:w10="urn:schemas-microsoft-com:office:word" xmlns:w="http://schemas.openxmlformats.org/wordprocessingml/2006/main" xmlns:w14="http://schemas.microsoft.com/office/word/2010/wordml" xmlns:w15="http://schemas.microsoft.com/office/word/2012/wordml" xmlns:w16cex="http://schemas.microsoft.com/office/word/2018/wordml/cex" xmlns:w16cid="http://schemas.microsoft.com/office/word/2016/wordml/cid" xmlns:w16="http://schemas.microsoft.com/office/word/2018/wordml" xmlns:w16se="http://schemas.microsoft.com/office/word/2015/wordml/symex" xmlns:wpg="http://schemas.microsoft.com/office/word/2010/wordprocessingGroup" xmlns:wpi="http://schemas.microsoft.com/office/word/2010/wordprocessingInk" xmlns:wne="http://schemas.microsoft.com/office/word/2006/wordml" xmlns:wps="http://schemas.microsoft.com/office/word/2010/wordprocessingShape" mc:Ignorable="w14 w15 w16se w16cid w16 w16cex wp14">
+  <w:p>
+    <w:pPr>
+      <w:pStyle w:val="Pieddepage"/>
+    </w:pPr>
   </w:p>
 </w:ftr>
 </file>
@@ -6094,6 +6318,16 @@
 </file>
 
 <file path=word/header1.xml><?xml version="1.0" encoding="utf-8"?>
+<w:hdr xmlns:wpc="http://schemas.microsoft.com/office/word/2010/wordprocessingCanvas" xmlns:cx="http://schemas.microsoft.com/office/drawing/2014/chartex" xmlns:cx1="http://schemas.microsoft.com/office/drawing/2015/9/8/chartex" xmlns:cx2="http://schemas.microsoft.com/office/drawing/2015/10/21/chartex" xmlns:cx3="http://schemas.microsoft.com/office/drawing/2016/5/9/chartex" xmlns:cx4="http://schemas.microsoft.com/office/drawing/2016/5/10/chartex" xmlns:cx5="http://schemas.microsoft.com/office/drawing/2016/5/11/chartex" xmlns:cx6="http://schemas.microsoft.com/office/drawing/2016/5/12/chartex" xmlns:cx7="http://schemas.microsoft.com/office/drawing/2016/5/13/chartex" xmlns:cx8="http://schemas.microsoft.com/office/drawing/2016/5/14/chartex" xmlns:mc="http://schemas.openxmlformats.org/markup-compatibility/2006" xmlns:aink="http://schemas.microsoft.com/office/drawing/2016/ink" xmlns:am3d="http://schemas.microsoft.com/office/drawing/2017/model3d" xmlns:o="urn:schemas-microsoft-com:office:office" xmlns:r="http://schemas.openxmlformats.org/officeDocument/2006/relationships" xmlns:m="http://schemas.openxmlformats.org/officeDocument/2006/math" xmlns:v="urn:schemas-microsoft-com:vml" xmlns:wp14="http://schemas.microsoft.com/office/word/2010/wordprocessingDrawing" xmlns:wp="http://schemas.openxmlformats.org/drawingml/2006/wordprocessingDrawing" xmlns:w10="urn:schemas-microsoft-com:office:word" xmlns:w="http://schemas.openxmlformats.org/wordprocessingml/2006/main" xmlns:w14="http://schemas.microsoft.com/office/word/2010/wordml" xmlns:w15="http://schemas.microsoft.com/office/word/2012/wordml" xmlns:w16cex="http://schemas.microsoft.com/office/word/2018/wordml/cex" xmlns:w16cid="http://schemas.microsoft.com/office/word/2016/wordml/cid" xmlns:w16="http://schemas.microsoft.com/office/word/2018/wordml" xmlns:w16se="http://schemas.microsoft.com/office/word/2015/wordml/symex" xmlns:wpg="http://schemas.microsoft.com/office/word/2010/wordprocessingGroup" xmlns:wpi="http://schemas.microsoft.com/office/word/2010/wordprocessingInk" xmlns:wne="http://schemas.microsoft.com/office/word/2006/wordml" xmlns:wps="http://schemas.microsoft.com/office/word/2010/wordprocessingShape" mc:Ignorable="w14 w15 w16se w16cid w16 w16cex wp14">
+  <w:p>
+    <w:pPr>
+      <w:pStyle w:val="En-tte"/>
+    </w:pPr>
+  </w:p>
+</w:hdr>
+</file>
+
+<file path=word/header2.xml><?xml version="1.0" encoding="utf-8"?>
 <w:hdr xmlns:wpc="http://schemas.microsoft.com/office/word/2010/wordprocessingCanvas" xmlns:cx="http://schemas.microsoft.com/office/drawing/2014/chartex" xmlns:cx1="http://schemas.microsoft.com/office/drawing/2015/9/8/chartex" xmlns:cx2="http://schemas.microsoft.com/office/drawing/2015/10/21/chartex" xmlns:cx3="http://schemas.microsoft.com/office/drawing/2016/5/9/chartex" xmlns:cx4="http://schemas.microsoft.com/office/drawing/2016/5/10/chartex" xmlns:cx5="http://schemas.microsoft.com/office/drawing/2016/5/11/chartex" xmlns:cx6="http://schemas.microsoft.com/office/drawing/2016/5/12/chartex" xmlns:cx7="http://schemas.microsoft.com/office/drawing/2016/5/13/chartex" xmlns:cx8="http://schemas.microsoft.com/office/drawing/2016/5/14/chartex" xmlns:mc="http://schemas.openxmlformats.org/markup-compatibility/2006" xmlns:aink="http://schemas.microsoft.com/office/drawing/2016/ink" xmlns:am3d="http://schemas.microsoft.com/office/drawing/2017/model3d" xmlns:o="urn:schemas-microsoft-com:office:office" xmlns:r="http://schemas.openxmlformats.org/officeDocument/2006/relationships" xmlns:m="http://schemas.openxmlformats.org/officeDocument/2006/math" xmlns:v="urn:schemas-microsoft-com:vml" xmlns:wp14="http://schemas.microsoft.com/office/word/2010/wordprocessingDrawing" xmlns:wp="http://schemas.openxmlformats.org/drawingml/2006/wordprocessingDrawing" xmlns:w10="urn:schemas-microsoft-com:office:word" xmlns:w="http://schemas.openxmlformats.org/wordprocessingml/2006/main" xmlns:w14="http://schemas.microsoft.com/office/word/2010/wordml" xmlns:w15="http://schemas.microsoft.com/office/word/2012/wordml" xmlns:w16cex="http://schemas.microsoft.com/office/word/2018/wordml/cex" xmlns:w16cid="http://schemas.microsoft.com/office/word/2016/wordml/cid" xmlns:w16="http://schemas.microsoft.com/office/word/2018/wordml" xmlns:w16se="http://schemas.microsoft.com/office/word/2015/wordml/symex" xmlns:wpg="http://schemas.microsoft.com/office/word/2010/wordprocessingGroup" xmlns:wpi="http://schemas.microsoft.com/office/word/2010/wordprocessingInk" xmlns:wne="http://schemas.microsoft.com/office/word/2006/wordml" xmlns:wps="http://schemas.microsoft.com/office/word/2010/wordprocessingShape" mc:Ignorable="w14 w15 w16se w16cid w16 w16cex wp14">
   <w:p>
     <w:pPr>
@@ -6162,6 +6396,16 @@
     </w:pPr>
   </w:p>
   <w:p/>
+</w:hdr>
+</file>
+
+<file path=word/header3.xml><?xml version="1.0" encoding="utf-8"?>
+<w:hdr xmlns:wpc="http://schemas.microsoft.com/office/word/2010/wordprocessingCanvas" xmlns:cx="http://schemas.microsoft.com/office/drawing/2014/chartex" xmlns:cx1="http://schemas.microsoft.com/office/drawing/2015/9/8/chartex" xmlns:cx2="http://schemas.microsoft.com/office/drawing/2015/10/21/chartex" xmlns:cx3="http://schemas.microsoft.com/office/drawing/2016/5/9/chartex" xmlns:cx4="http://schemas.microsoft.com/office/drawing/2016/5/10/chartex" xmlns:cx5="http://schemas.microsoft.com/office/drawing/2016/5/11/chartex" xmlns:cx6="http://schemas.microsoft.com/office/drawing/2016/5/12/chartex" xmlns:cx7="http://schemas.microsoft.com/office/drawing/2016/5/13/chartex" xmlns:cx8="http://schemas.microsoft.com/office/drawing/2016/5/14/chartex" xmlns:mc="http://schemas.openxmlformats.org/markup-compatibility/2006" xmlns:aink="http://schemas.microsoft.com/office/drawing/2016/ink" xmlns:am3d="http://schemas.microsoft.com/office/drawing/2017/model3d" xmlns:o="urn:schemas-microsoft-com:office:office" xmlns:r="http://schemas.openxmlformats.org/officeDocument/2006/relationships" xmlns:m="http://schemas.openxmlformats.org/officeDocument/2006/math" xmlns:v="urn:schemas-microsoft-com:vml" xmlns:wp14="http://schemas.microsoft.com/office/word/2010/wordprocessingDrawing" xmlns:wp="http://schemas.openxmlformats.org/drawingml/2006/wordprocessingDrawing" xmlns:w10="urn:schemas-microsoft-com:office:word" xmlns:w="http://schemas.openxmlformats.org/wordprocessingml/2006/main" xmlns:w14="http://schemas.microsoft.com/office/word/2010/wordml" xmlns:w15="http://schemas.microsoft.com/office/word/2012/wordml" xmlns:w16cex="http://schemas.microsoft.com/office/word/2018/wordml/cex" xmlns:w16cid="http://schemas.microsoft.com/office/word/2016/wordml/cid" xmlns:w16="http://schemas.microsoft.com/office/word/2018/wordml" xmlns:w16se="http://schemas.microsoft.com/office/word/2015/wordml/symex" xmlns:wpg="http://schemas.microsoft.com/office/word/2010/wordprocessingGroup" xmlns:wpi="http://schemas.microsoft.com/office/word/2010/wordprocessingInk" xmlns:wne="http://schemas.microsoft.com/office/word/2006/wordml" xmlns:wps="http://schemas.microsoft.com/office/word/2010/wordprocessingShape" mc:Ignorable="w14 w15 w16se w16cid w16 w16cex wp14">
+  <w:p>
+    <w:pPr>
+      <w:pStyle w:val="En-tte"/>
+    </w:pPr>
+  </w:p>
 </w:hdr>
 </file>
 
@@ -8547,6 +8791,7 @@
   <w:style w:type="paragraph" w:styleId="Pieddepage">
     <w:name w:val="footer"/>
     <w:basedOn w:val="Normal"/>
+    <w:link w:val="PieddepageCar"/>
     <w:pPr>
       <w:tabs>
         <w:tab w:val="center" w:pos="4536"/>
@@ -8733,6 +8978,28 @@
       <w:sz w:val="16"/>
       <w:szCs w:val="16"/>
       <w:lang w:val="fr-FR" w:eastAsia="fr-FR"/>
+    </w:rPr>
+  </w:style>
+  <w:style w:type="character" w:customStyle="1" w:styleId="PieddepageCar">
+    <w:name w:val="Pied de page Car"/>
+    <w:basedOn w:val="Policepardfaut"/>
+    <w:link w:val="Pieddepage"/>
+    <w:rsid w:val="00116164"/>
+    <w:rPr>
+      <w:rFonts w:ascii="Arial" w:hAnsi="Arial"/>
+      <w:sz w:val="24"/>
+      <w:lang w:val="fr-FR" w:eastAsia="fr-FR"/>
+    </w:rPr>
+  </w:style>
+  <w:style w:type="paragraph" w:customStyle="1" w:styleId="-Pieddepage">
+    <w:name w:val="-Pied de page"/>
+    <w:basedOn w:val="Normal"/>
+    <w:semiHidden/>
+    <w:rsid w:val="00116164"/>
+    <w:rPr>
+      <w:rFonts w:asciiTheme="minorHAnsi" w:hAnsiTheme="minorHAnsi"/>
+      <w:sz w:val="16"/>
+      <w:lang w:val="fr-CH" w:eastAsia="fr-CH"/>
     </w:rPr>
   </w:style>
 </w:styles>
@@ -9034,6 +9301,15 @@
 </file>
 
 <file path=customXml/item1.xml><?xml version="1.0" encoding="utf-8"?>
+<?mso-contentType ?>
+<FormTemplates xmlns="http://schemas.microsoft.com/sharepoint/v3/contenttype/forms">
+  <Display>DocumentLibraryForm</Display>
+  <Edit>DocumentLibraryForm</Edit>
+  <New>DocumentLibraryForm</New>
+</FormTemplates>
+</file>
+
+<file path=customXml/item2.xml><?xml version="1.0" encoding="utf-8"?>
 <ct:contentTypeSchema xmlns:ct="http://schemas.microsoft.com/office/2006/metadata/contentType" xmlns:ma="http://schemas.microsoft.com/office/2006/metadata/properties/metaAttributes" ct:_="" ma:_="" ma:contentTypeName="Document" ma:contentTypeID="0x0101001ABD9BFFC9E543439C53A2705AE306EF" ma:contentTypeVersion="17" ma:contentTypeDescription="Crée un document." ma:contentTypeScope="" ma:versionID="40bf3fcd3ec008165df3c5e2192c9b61">
   <xsd:schema xmlns:xsd="http://www.w3.org/2001/XMLSchema" xmlns:xs="http://www.w3.org/2001/XMLSchema" xmlns:p="http://schemas.microsoft.com/office/2006/metadata/properties" xmlns:ns2="bf2f2df3-a963-4452-b0e7-67dabc627c35" xmlns:ns3="http://schemas.microsoft.com/sharepoint/v4" xmlns:ns4="f7d9f5a6-831d-4621-8c77-cbcaf993e406" targetNamespace="http://schemas.microsoft.com/office/2006/metadata/properties" ma:root="true" ma:fieldsID="25069cb2525d2f72d231b92cb04b314b" ns2:_="" ns3:_="" ns4:_="">
     <xsd:import namespace="bf2f2df3-a963-4452-b0e7-67dabc627c35"/>
@@ -9287,16 +9563,15 @@
 </ct:contentTypeSchema>
 </file>
 
-<file path=customXml/item2.xml><?xml version="1.0" encoding="utf-8"?>
-<?mso-contentType ?>
-<FormTemplates xmlns="http://schemas.microsoft.com/sharepoint/v3/contenttype/forms">
-  <Display>DocumentLibraryForm</Display>
-  <Edit>DocumentLibraryForm</Edit>
-  <New>DocumentLibraryForm</New>
-</FormTemplates>
+<file path=customXml/itemProps1.xml><?xml version="1.0" encoding="utf-8"?>
+<ds:datastoreItem xmlns:ds="http://schemas.openxmlformats.org/officeDocument/2006/customXml" ds:itemID="{1DADA05A-DA17-4CB0-90B5-C889667DD54A}">
+  <ds:schemaRefs>
+    <ds:schemaRef ds:uri="http://schemas.microsoft.com/sharepoint/v3/contenttype/forms"/>
+  </ds:schemaRefs>
+</ds:datastoreItem>
 </file>
 
-<file path=customXml/itemProps1.xml><?xml version="1.0" encoding="utf-8"?>
+<file path=customXml/itemProps2.xml><?xml version="1.0" encoding="utf-8"?>
 <ds:datastoreItem xmlns:ds="http://schemas.openxmlformats.org/officeDocument/2006/customXml" ds:itemID="{1F761813-8F01-43DF-A2D0-EBF73F92FCAC}">
   <ds:schemaRefs>
     <ds:schemaRef ds:uri="http://schemas.microsoft.com/office/2006/metadata/contentType"/>
@@ -9314,12 +9589,4 @@
     <ds:schemaRef ds:uri="http://schemas.microsoft.com/internal/obd"/>
   </ds:schemaRefs>
 </ds:datastoreItem>
-</file>
-
-<file path=customXml/itemProps2.xml><?xml version="1.0" encoding="utf-8"?>
-<ds:datastoreItem xmlns:ds="http://schemas.openxmlformats.org/officeDocument/2006/customXml" ds:itemID="{1DADA05A-DA17-4CB0-90B5-C889667DD54A}">
-  <ds:schemaRefs>
-    <ds:schemaRef ds:uri="http://schemas.microsoft.com/sharepoint/v3/contenttype/forms"/>
-  </ds:schemaRefs>
-</ds:datastoreItem>
 </file>
</xml_diff>

<commit_message>
Mise à jour des modèles
</commit_message>
<xml_diff>
--- a/CDC-rapport-jdt/Rapport/p_appro-Rapport-Sylvain-Philipona.docx
+++ b/CDC-rapport-jdt/Rapport/p_appro-Rapport-Sylvain-Philipona.docx
@@ -80,8 +80,17 @@
                 <w:rFonts w:ascii="Impact" w:hAnsi="Impact"/>
                 <w:sz w:val="96"/>
               </w:rPr>
-              <w:t>Récupération des AutoEvaluations</w:t>
+              <w:t xml:space="preserve">Récupération des </w:t>
             </w:r>
+            <w:proofErr w:type="spellStart"/>
+            <w:r>
+              <w:rPr>
+                <w:rFonts w:ascii="Impact" w:hAnsi="Impact"/>
+                <w:sz w:val="96"/>
+              </w:rPr>
+              <w:t>AutoEvaluations</w:t>
+            </w:r>
+            <w:proofErr w:type="spellEnd"/>
           </w:p>
         </w:tc>
       </w:tr>
@@ -1932,6 +1941,12 @@
             <w:webHidden/>
           </w:rPr>
           <w:instrText xml:space="preserve"> PAGEREF _Toc499021852 \h </w:instrText>
+        </w:r>
+        <w:r>
+          <w:rPr>
+            <w:noProof/>
+            <w:webHidden/>
+          </w:rPr>
         </w:r>
         <w:r>
           <w:rPr>
@@ -2953,7 +2968,31 @@
           <w:szCs w:val="14"/>
           <w:lang w:eastAsia="fr-FR"/>
         </w:rPr>
-        <w:t>ultimédia: carte de site, maquettes papier, story board préliminaire, …</w:t>
+        <w:t xml:space="preserve">ultimédia: carte de site, maquettes papier, story </w:t>
+      </w:r>
+      <w:proofErr w:type="spellStart"/>
+      <w:r>
+        <w:rPr>
+          <w:rFonts w:ascii="Arial" w:hAnsi="Arial"/>
+          <w:i/>
+          <w:iCs/>
+          <w:sz w:val="24"/>
+          <w:szCs w:val="14"/>
+          <w:lang w:eastAsia="fr-FR"/>
+        </w:rPr>
+        <w:t>board</w:t>
+      </w:r>
+      <w:proofErr w:type="spellEnd"/>
+      <w:r>
+        <w:rPr>
+          <w:rFonts w:ascii="Arial" w:hAnsi="Arial"/>
+          <w:i/>
+          <w:iCs/>
+          <w:sz w:val="24"/>
+          <w:szCs w:val="14"/>
+          <w:lang w:eastAsia="fr-FR"/>
+        </w:rPr>
+        <w:t xml:space="preserve"> préliminaire, …</w:t>
       </w:r>
     </w:p>
     <w:p>
@@ -4014,13 +4053,23 @@
         </w:rPr>
         <w:t xml:space="preserve"> </w:t>
       </w:r>
+      <w:proofErr w:type="spellStart"/>
       <w:r>
         <w:rPr>
           <w:rFonts w:ascii="Arial" w:hAnsi="Arial" w:cs="Arial"/>
           <w:i/>
           <w:sz w:val="24"/>
         </w:rPr>
-        <w:t>structogramme…</w:t>
+        <w:t>structogramme</w:t>
+      </w:r>
+      <w:proofErr w:type="spellEnd"/>
+      <w:r>
+        <w:rPr>
+          <w:rFonts w:ascii="Arial" w:hAnsi="Arial" w:cs="Arial"/>
+          <w:i/>
+          <w:sz w:val="24"/>
+        </w:rPr>
+        <w:t>…</w:t>
       </w:r>
     </w:p>
     <w:p>
@@ -5548,6 +5597,7 @@
           <w:noProof/>
           <w:szCs w:val="24"/>
         </w:rPr>
+        <w:lastRenderedPageBreak/>
         <w:drawing>
           <wp:inline distT="0" distB="0" distL="0" distR="0" wp14:anchorId="243C30A7" wp14:editId="74B6F71C">
             <wp:extent cx="1866900" cy="2133600"/>
@@ -5709,7 +5759,23 @@
           <w:sz w:val="24"/>
           <w:szCs w:val="24"/>
         </w:rPr>
-        <w:t>Quand vous utilisez un chemin relatif veillez bien à utiliser cette syntaxe : ‘’./Chemin/ect’’</w:t>
+        <w:t>Quand vous utilisez un chemin relatif veillez bien à utiliser cette syntaxe : ‘’./Chemin/</w:t>
+      </w:r>
+      <w:proofErr w:type="spellStart"/>
+      <w:r>
+        <w:rPr>
+          <w:sz w:val="24"/>
+          <w:szCs w:val="24"/>
+        </w:rPr>
+        <w:t>ect</w:t>
+      </w:r>
+      <w:proofErr w:type="spellEnd"/>
+      <w:r>
+        <w:rPr>
+          <w:sz w:val="24"/>
+          <w:szCs w:val="24"/>
+        </w:rPr>
+        <w:t>’’</w:t>
       </w:r>
     </w:p>
     <w:p>
@@ -5730,19 +5796,7 @@
         <w:rPr>
           <w:szCs w:val="24"/>
         </w:rPr>
-        <w:t>S</w:t>
-      </w:r>
-      <w:r>
-        <w:rPr>
-          <w:szCs w:val="24"/>
-        </w:rPr>
-        <w:t>i</w:t>
-      </w:r>
-      <w:r>
-        <w:rPr>
-          <w:szCs w:val="24"/>
-        </w:rPr>
-        <w:t xml:space="preserve"> un de ces points n’est pas respecté, l</w:t>
+        <w:t>Si un de ces points n’est pas respecté, l</w:t>
       </w:r>
       <w:r>
         <w:rPr>
@@ -5799,6 +5853,7 @@
       </w:pPr>
       <w:r>
         <w:rPr>
+          <w:noProof/>
           <w:szCs w:val="24"/>
         </w:rPr>
         <w:drawing>
@@ -5875,6 +5930,7 @@
       </w:pPr>
       <w:r>
         <w:rPr>
+          <w:noProof/>
           <w:szCs w:val="24"/>
         </w:rPr>
         <w:drawing>
@@ -5932,7 +5988,50 @@
         <w:rPr>
           <w:szCs w:val="24"/>
         </w:rPr>
-        <w:t>Cela va créer / remplacer le dossier ‘’Recuperation-des-AutoEvaluations’’ et compiler tous les scripts en 1 seul. Un fichier ‘’start.bat’’ va être crée dans le but d’ignorer la ‘’ExecutionPolicy’’. Le dossier ‘’01-config’’ contenant les fichiers de configurations va être copié.</w:t>
+        <w:lastRenderedPageBreak/>
+        <w:t>Cela va créer / remplacer le dossier ‘’</w:t>
+      </w:r>
+      <w:proofErr w:type="spellStart"/>
+      <w:r>
+        <w:rPr>
+          <w:szCs w:val="24"/>
+        </w:rPr>
+        <w:t>Recuperation</w:t>
+      </w:r>
+      <w:proofErr w:type="spellEnd"/>
+      <w:r>
+        <w:rPr>
+          <w:szCs w:val="24"/>
+        </w:rPr>
+        <w:t>-des-</w:t>
+      </w:r>
+      <w:proofErr w:type="spellStart"/>
+      <w:r>
+        <w:rPr>
+          <w:szCs w:val="24"/>
+        </w:rPr>
+        <w:t>AutoEvaluations</w:t>
+      </w:r>
+      <w:proofErr w:type="spellEnd"/>
+      <w:r>
+        <w:rPr>
+          <w:szCs w:val="24"/>
+        </w:rPr>
+        <w:t>’’ et compiler tous les scripts en 1 seul. Un fichier ‘’start.bat’’ va être crée dans le but d’ignorer la ‘’</w:t>
+      </w:r>
+      <w:proofErr w:type="spellStart"/>
+      <w:r>
+        <w:rPr>
+          <w:szCs w:val="24"/>
+        </w:rPr>
+        <w:t>ExecutionPolicy</w:t>
+      </w:r>
+      <w:proofErr w:type="spellEnd"/>
+      <w:r>
+        <w:rPr>
+          <w:szCs w:val="24"/>
+        </w:rPr>
+        <w:t>’’. Le dossier ‘’01-config’’ contenant les fichiers de configurations va être copié.</w:t>
       </w:r>
     </w:p>
     <w:p>
@@ -5944,9 +6043,9 @@
       </w:pPr>
       <w:r>
         <w:rPr>
+          <w:noProof/>
           <w:szCs w:val="24"/>
         </w:rPr>
-        <w:lastRenderedPageBreak/>
         <w:drawing>
           <wp:inline distT="0" distB="0" distL="0" distR="0" wp14:anchorId="7BE5BE2E" wp14:editId="37BDF375">
             <wp:extent cx="3848637" cy="1314633"/>
@@ -6111,7 +6210,27 @@
           <w:sz w:val="24"/>
           <w:szCs w:val="24"/>
         </w:rPr>
-        <w:t>Quand vous utilisez un chemin relatif veillez bien à utiliser cette syntaxe : ‘’./Chemin/ect’’</w:t>
+        <w:t>Quand vous utilisez un chemin relatif veillez bien à utiliser cette syntaxe : ‘’./Chemin/</w:t>
+      </w:r>
+      <w:proofErr w:type="spellStart"/>
+      <w:r>
+        <w:rPr>
+          <w:i/>
+          <w:iCs/>
+          <w:sz w:val="24"/>
+          <w:szCs w:val="24"/>
+        </w:rPr>
+        <w:t>ect</w:t>
+      </w:r>
+      <w:proofErr w:type="spellEnd"/>
+      <w:r>
+        <w:rPr>
+          <w:i/>
+          <w:iCs/>
+          <w:sz w:val="24"/>
+          <w:szCs w:val="24"/>
+        </w:rPr>
+        <w:t>’’</w:t>
       </w:r>
     </w:p>
     <w:p>
@@ -6319,6 +6438,7 @@
         <w:rPr>
           <w:rFonts w:cs="Arial"/>
         </w:rPr>
+        <w:lastRenderedPageBreak/>
         <w:t xml:space="preserve">Après avoir télécharger le projet </w:t>
       </w:r>
       <w:r>
@@ -6337,13 +6457,47 @@
         <w:rPr>
           <w:rFonts w:cs="Arial"/>
         </w:rPr>
-        <w:t xml:space="preserve"> extraire le contenu de l’archive et vous rednre</w:t>
+        <w:t xml:space="preserve"> extraire le contenu de l’archive et vous </w:t>
       </w:r>
       <w:r>
         <w:rPr>
           <w:rFonts w:cs="Arial"/>
         </w:rPr>
-        <w:t xml:space="preserve"> dans le dossier ‘’Recuperation-des-AutoEvaluations’’,</w:t>
+        <w:t>rendre</w:t>
+      </w:r>
+      <w:r>
+        <w:rPr>
+          <w:rFonts w:cs="Arial"/>
+        </w:rPr>
+        <w:t xml:space="preserve"> dans le dossier ‘’</w:t>
+      </w:r>
+      <w:proofErr w:type="spellStart"/>
+      <w:r>
+        <w:rPr>
+          <w:rFonts w:cs="Arial"/>
+        </w:rPr>
+        <w:t>Recuperation</w:t>
+      </w:r>
+      <w:proofErr w:type="spellEnd"/>
+      <w:r>
+        <w:rPr>
+          <w:rFonts w:cs="Arial"/>
+        </w:rPr>
+        <w:t>-des-</w:t>
+      </w:r>
+      <w:proofErr w:type="spellStart"/>
+      <w:r>
+        <w:rPr>
+          <w:rFonts w:cs="Arial"/>
+        </w:rPr>
+        <w:t>AutoEvaluations</w:t>
+      </w:r>
+      <w:proofErr w:type="spellEnd"/>
+      <w:r>
+        <w:rPr>
+          <w:rFonts w:cs="Arial"/>
+        </w:rPr>
+        <w:t>’’,</w:t>
       </w:r>
     </w:p>
     <w:p>
@@ -6375,6 +6529,7 @@
       <w:r>
         <w:rPr>
           <w:rFonts w:cs="Arial"/>
+          <w:noProof/>
         </w:rPr>
         <w:drawing>
           <wp:inline distT="0" distB="0" distL="0" distR="0" wp14:anchorId="445EDF76" wp14:editId="7B6A5D16">
@@ -6465,6 +6620,7 @@
       <w:r>
         <w:rPr>
           <w:rFonts w:cs="Arial"/>
+          <w:noProof/>
         </w:rPr>
         <w:drawing>
           <wp:inline distT="0" distB="0" distL="0" distR="0" wp14:anchorId="2A013766" wp14:editId="0BB70326">
@@ -6770,7 +6926,15 @@
     <w:p/>
     <w:p>
       <w:r>
-        <w:t>Dans l’onglet Excel ‘’students’’ entrez la liste des élèves dont vous voulez générer les auto-évaluations</w:t>
+        <w:t>Dans l’onglet Excel ‘’</w:t>
+      </w:r>
+      <w:proofErr w:type="spellStart"/>
+      <w:r>
+        <w:t>students</w:t>
+      </w:r>
+      <w:proofErr w:type="spellEnd"/>
+      <w:r>
+        <w:t>’’ entrez la liste des élèves dont vous voulez générer les auto-évaluations</w:t>
       </w:r>
     </w:p>
     <w:p>
@@ -6778,6 +6942,9 @@
         <w:jc w:val="center"/>
       </w:pPr>
       <w:r>
+        <w:rPr>
+          <w:noProof/>
+        </w:rPr>
         <w:drawing>
           <wp:inline distT="0" distB="0" distL="0" distR="0" wp14:anchorId="2952AB2D" wp14:editId="637D9B9C">
             <wp:extent cx="2324424" cy="1790950"/>
@@ -6818,7 +6985,15 @@
     <w:p/>
     <w:p>
       <w:r>
-        <w:t>Ensuite dans l’onglet ‘’configs’’ entrez les informations concernant le projet, puis enregistrez le fichier.</w:t>
+        <w:t>Ensuite dans l’onglet ‘’</w:t>
+      </w:r>
+      <w:proofErr w:type="spellStart"/>
+      <w:r>
+        <w:t>configs</w:t>
+      </w:r>
+      <w:proofErr w:type="spellEnd"/>
+      <w:r>
+        <w:t>’’ entrez les informations concernant le projet, puis enregistrez le fichier.</w:t>
       </w:r>
     </w:p>
     <w:p>
@@ -6826,6 +7001,9 @@
         <w:jc w:val="center"/>
       </w:pPr>
       <w:r>
+        <w:rPr>
+          <w:noProof/>
+        </w:rPr>
         <w:drawing>
           <wp:inline distT="0" distB="0" distL="0" distR="0" wp14:anchorId="372B93E8" wp14:editId="1DD5EBA6">
             <wp:extent cx="2448267" cy="2486372"/>
@@ -6942,6 +7120,10 @@
         <w:jc w:val="center"/>
       </w:pPr>
       <w:r>
+        <w:rPr>
+          <w:noProof/>
+        </w:rPr>
+        <w:lastRenderedPageBreak/>
         <w:drawing>
           <wp:inline distT="0" distB="0" distL="0" distR="0" wp14:anchorId="76CC64C5" wp14:editId="1A42D580">
             <wp:extent cx="3677163" cy="1552792"/>
@@ -7041,6 +7223,9 @@
         <w:jc w:val="center"/>
       </w:pPr>
       <w:r>
+        <w:rPr>
+          <w:noProof/>
+        </w:rPr>
         <w:drawing>
           <wp:inline distT="0" distB="0" distL="0" distR="0" wp14:anchorId="6C2448A6" wp14:editId="4703E896">
             <wp:extent cx="2715004" cy="1190791"/>
@@ -7242,6 +7427,10 @@
         <w:jc w:val="center"/>
       </w:pPr>
       <w:r>
+        <w:rPr>
+          <w:noProof/>
+        </w:rPr>
+        <w:lastRenderedPageBreak/>
         <w:drawing>
           <wp:inline distT="0" distB="0" distL="0" distR="0" wp14:anchorId="77AA9C05" wp14:editId="67306E0A">
             <wp:extent cx="3639058" cy="1495634"/>
@@ -7341,6 +7530,9 @@
         <w:jc w:val="center"/>
       </w:pPr>
       <w:r>
+        <w:rPr>
+          <w:noProof/>
+        </w:rPr>
         <w:drawing>
           <wp:inline distT="0" distB="0" distL="0" distR="0" wp14:anchorId="09046CC3" wp14:editId="09CD22D9">
             <wp:extent cx="3000794" cy="1219370"/>
@@ -7392,7 +7584,15 @@
     </w:p>
     <w:p>
       <w:r>
-        <w:t>Un fichier ‘’.xlsm’’ avec la synthèse des auto-évaluations sera créé. Ouvrez-le.</w:t>
+        <w:t>Un fichier ‘’.</w:t>
+      </w:r>
+      <w:proofErr w:type="spellStart"/>
+      <w:r>
+        <w:t>xlsm</w:t>
+      </w:r>
+      <w:proofErr w:type="spellEnd"/>
+      <w:r>
+        <w:t>’’ avec la synthèse des auto-évaluations sera créé. Ouvrez-le.</w:t>
       </w:r>
     </w:p>
     <w:p>
@@ -7506,6 +7706,7 @@
     </w:p>
     <w:p>
       <w:r>
+        <w:lastRenderedPageBreak/>
         <w:t>Faites les modifications désirées dans les auto-évaluations des élèves, puis une fois fini rendez-vous dans l’onglet ‘’MASTER’’</w:t>
       </w:r>
     </w:p>
@@ -7565,6 +7766,9 @@
         <w:jc w:val="center"/>
       </w:pPr>
       <w:r>
+        <w:rPr>
+          <w:noProof/>
+        </w:rPr>
         <w:drawing>
           <wp:inline distT="0" distB="0" distL="0" distR="0" wp14:anchorId="364D59D0" wp14:editId="7E60C566">
             <wp:extent cx="5759450" cy="2875280"/>
@@ -7664,6 +7868,10 @@
         <w:jc w:val="center"/>
       </w:pPr>
       <w:r>
+        <w:rPr>
+          <w:noProof/>
+        </w:rPr>
+        <w:lastRenderedPageBreak/>
         <w:drawing>
           <wp:inline distT="0" distB="0" distL="0" distR="0" wp14:anchorId="13C607B7" wp14:editId="2F22B6DF">
             <wp:extent cx="2553056" cy="3115110"/>
@@ -7924,14 +8132,27 @@
           <w:r>
             <w:t xml:space="preserve">Modifié par : </w:t>
           </w:r>
-          <w:fldSimple w:instr=" LASTSAVEDBY   \* MERGEFORMAT ">
-            <w:r>
-              <w:rPr>
-                <w:noProof/>
-              </w:rPr>
-              <w:t>Sylvain Philipona</w:t>
-            </w:r>
-          </w:fldSimple>
+          <w:r>
+            <w:fldChar w:fldCharType="begin"/>
+          </w:r>
+          <w:r>
+            <w:instrText xml:space="preserve"> LASTSAVEDBY   \* MERGEFORMAT </w:instrText>
+          </w:r>
+          <w:r>
+            <w:fldChar w:fldCharType="separate"/>
+          </w:r>
+          <w:r>
+            <w:rPr>
+              <w:noProof/>
+            </w:rPr>
+            <w:t>Sylvain Philipona</w:t>
+          </w:r>
+          <w:r>
+            <w:rPr>
+              <w:noProof/>
+            </w:rPr>
+            <w:fldChar w:fldCharType="end"/>
+          </w:r>
         </w:p>
       </w:tc>
       <w:tc>
@@ -8090,7 +8311,7 @@
             <w:rPr>
               <w:noProof/>
             </w:rPr>
-            <w:t>8 mars 2023 09:22</w:t>
+            <w:t>8 mars 2023 10:49</w:t>
           </w:r>
           <w:r>
             <w:fldChar w:fldCharType="end"/>
@@ -8108,27 +8329,14 @@
             <w:pStyle w:val="-Pieddepage"/>
             <w:jc w:val="right"/>
           </w:pPr>
-          <w:r>
-            <w:fldChar w:fldCharType="begin"/>
-          </w:r>
-          <w:r>
-            <w:instrText xml:space="preserve"> FILENAME  \* FirstCap  \* MERGEFORMAT </w:instrText>
-          </w:r>
-          <w:r>
-            <w:fldChar w:fldCharType="separate"/>
-          </w:r>
-          <w:r>
-            <w:rPr>
-              <w:noProof/>
-            </w:rPr>
-            <w:t>P_appro-Rapport-Sylvain-Philipona.docx</w:t>
-          </w:r>
-          <w:r>
-            <w:rPr>
-              <w:noProof/>
-            </w:rPr>
-            <w:fldChar w:fldCharType="end"/>
-          </w:r>
+          <w:fldSimple w:instr=" FILENAME  \* FirstCap  \* MERGEFORMAT ">
+            <w:r>
+              <w:rPr>
+                <w:noProof/>
+              </w:rPr>
+              <w:t>P_appro-Rapport-Sylvain-Philipona.docx</w:t>
+            </w:r>
+          </w:fldSimple>
         </w:p>
       </w:tc>
     </w:tr>
@@ -11287,15 +11495,6 @@
 </file>
 
 <file path=customXml/item1.xml><?xml version="1.0" encoding="utf-8"?>
-<?mso-contentType ?>
-<FormTemplates xmlns="http://schemas.microsoft.com/sharepoint/v3/contenttype/forms">
-  <Display>DocumentLibraryForm</Display>
-  <Edit>DocumentLibraryForm</Edit>
-  <New>DocumentLibraryForm</New>
-</FormTemplates>
-</file>
-
-<file path=customXml/item2.xml><?xml version="1.0" encoding="utf-8"?>
 <ct:contentTypeSchema xmlns:ct="http://schemas.microsoft.com/office/2006/metadata/contentType" xmlns:ma="http://schemas.microsoft.com/office/2006/metadata/properties/metaAttributes" ct:_="" ma:_="" ma:contentTypeName="Document" ma:contentTypeID="0x0101001ABD9BFFC9E543439C53A2705AE306EF" ma:contentTypeVersion="17" ma:contentTypeDescription="Crée un document." ma:contentTypeScope="" ma:versionID="40bf3fcd3ec008165df3c5e2192c9b61">
   <xsd:schema xmlns:xsd="http://www.w3.org/2001/XMLSchema" xmlns:xs="http://www.w3.org/2001/XMLSchema" xmlns:p="http://schemas.microsoft.com/office/2006/metadata/properties" xmlns:ns2="bf2f2df3-a963-4452-b0e7-67dabc627c35" xmlns:ns3="http://schemas.microsoft.com/sharepoint/v4" xmlns:ns4="f7d9f5a6-831d-4621-8c77-cbcaf993e406" targetNamespace="http://schemas.microsoft.com/office/2006/metadata/properties" ma:root="true" ma:fieldsID="25069cb2525d2f72d231b92cb04b314b" ns2:_="" ns3:_="" ns4:_="">
     <xsd:import namespace="bf2f2df3-a963-4452-b0e7-67dabc627c35"/>
@@ -11549,15 +11748,16 @@
 </ct:contentTypeSchema>
 </file>
 
-<file path=customXml/itemProps1.xml><?xml version="1.0" encoding="utf-8"?>
-<ds:datastoreItem xmlns:ds="http://schemas.openxmlformats.org/officeDocument/2006/customXml" ds:itemID="{1DADA05A-DA17-4CB0-90B5-C889667DD54A}">
-  <ds:schemaRefs>
-    <ds:schemaRef ds:uri="http://schemas.microsoft.com/sharepoint/v3/contenttype/forms"/>
-  </ds:schemaRefs>
-</ds:datastoreItem>
+<file path=customXml/item2.xml><?xml version="1.0" encoding="utf-8"?>
+<?mso-contentType ?>
+<FormTemplates xmlns="http://schemas.microsoft.com/sharepoint/v3/contenttype/forms">
+  <Display>DocumentLibraryForm</Display>
+  <Edit>DocumentLibraryForm</Edit>
+  <New>DocumentLibraryForm</New>
+</FormTemplates>
 </file>
 
-<file path=customXml/itemProps2.xml><?xml version="1.0" encoding="utf-8"?>
+<file path=customXml/itemProps1.xml><?xml version="1.0" encoding="utf-8"?>
 <ds:datastoreItem xmlns:ds="http://schemas.openxmlformats.org/officeDocument/2006/customXml" ds:itemID="{1F761813-8F01-43DF-A2D0-EBF73F92FCAC}">
   <ds:schemaRefs>
     <ds:schemaRef ds:uri="http://schemas.microsoft.com/office/2006/metadata/contentType"/>
@@ -11575,4 +11775,12 @@
     <ds:schemaRef ds:uri="http://schemas.microsoft.com/internal/obd"/>
   </ds:schemaRefs>
 </ds:datastoreItem>
+</file>
+
+<file path=customXml/itemProps2.xml><?xml version="1.0" encoding="utf-8"?>
+<ds:datastoreItem xmlns:ds="http://schemas.openxmlformats.org/officeDocument/2006/customXml" ds:itemID="{1DADA05A-DA17-4CB0-90B5-C889667DD54A}">
+  <ds:schemaRefs>
+    <ds:schemaRef ds:uri="http://schemas.microsoft.com/sharepoint/v3/contenttype/forms"/>
+  </ds:schemaRefs>
+</ds:datastoreItem>
 </file>
</xml_diff>